<commit_message>
some progres with generator
</commit_message>
<xml_diff>
--- a/podklady/Baldovec/Baldovec.docx
+++ b/podklady/Baldovec/Baldovec.docx
@@ -9,7 +9,6 @@
         <w:keepLines w:val="false"/>
         <w:pageBreakBefore w:val="false"/>
         <w:widowControl/>
-        <w:pBdr/>
         <w:shd w:val="clear" w:fill="auto"/>
         <w:spacing w:lineRule="auto" w:line="288" w:before="0" w:after="120"/>
         <w:ind w:hanging="0" w:start="0" w:end="0"/>
@@ -39,12 +38,34 @@
         </w:rPr>
         <w:t>Osada Baldovec (místní část obce Rozstání) s katastrem z velké části pokrytým lesy leží v západní části prostějovského okresu, v zalesněném údolí Bílé vody na okraji Moravského krasu. Název nese po někdejším Baldově mlýně, kolem něhož se osídlení vytvořilo. Současně představuje vyhledávané rekreační zázemí Drahanské vrchoviny. Protéká tudy Bílá voda. První písemná zmínka o Baldovci pochází z roku 1722; po správních změnách 20. století je od roku 1961 opět součástí Rozstání. Dnešní ráz místa podtrhuje rekreační areál a kemp Baldovec, oblíbený díky blízkosti krasových jevů v čele s propastí Macocha.</w:t>
       </w:r>
-      <w:r>
+    </w:p>
+    <w:p>
+      <w:pPr>
+        <w:pStyle w:val="normal1"/>
+        <w:widowControl/>
+        <w:shd w:val="clear" w:fill="auto"/>
+        <w:spacing w:lineRule="auto" w:line="288" w:before="0" w:after="120"/>
+        <w:ind w:hanging="0" w:start="0" w:end="0"/>
+        <w:jc w:val="both"/>
         <w:rPr>
-          <w:rFonts w:eastAsia="Times New Roman" w:cs="Times New Roman" w:ascii="Times New Roman" w:hAnsi="Times New Roman"/>
+          <w:rFonts w:ascii="Times New Roman" w:hAnsi="Times New Roman" w:eastAsia="Times New Roman" w:cs="Times New Roman"/>
+          <w:b w:val="false"/>
+          <w:i w:val="false"/>
+          <w:i w:val="false"/>
+          <w:caps w:val="false"/>
+          <w:smallCaps w:val="false"/>
+          <w:strike w:val="false"/>
+          <w:dstrike w:val="false"/>
+          <w:color w:val="000000"/>
+          <w:position w:val="0"/>
+          <w:sz w:val="24"/>
+          <w:sz w:val="24"/>
+          <w:szCs w:val="24"/>
+          <w:u w:val="none"/>
+          <w:shd w:fill="auto" w:val="clear"/>
+          <w:vertAlign w:val="baseline"/>
         </w:rPr>
-        <w:t>@</w:t>
-      </w:r>
+      </w:pPr>
       <w:bookmarkStart w:id="0" w:name="bookmark=id.bo1uzgmcpgt1"/>
       <w:bookmarkEnd w:id="0"/>
       <w:r>
@@ -63,26 +84,6 @@
           <w:shd w:fill="auto" w:val="clear"/>
         </w:rPr>
         <w:t xml:space="preserve">Osada sice patřila administrativně k obci Rozstání, které bylo vystěhováno v etapě IIIa, Baldovec se však stěhoval až v rámci etapy IIIb. Dočasně se zde sem přestěhovala agenda z Rozstání, včetně administrativy obecního zastupitelstva. Baldovec spadal mezi obce „u směru střelby“. Nacházel se zde mlýn, kterému hrozil zánik, tak jako u jiných objektů. V dokumentech Přesídlovací kanceláře MV se dochovala záležitost ohledně jeho přemístění do jiné obce, která nepodléhala vystěhování… Tím se krásně rámuje problematika zemědělských budov nutných pro chod hospodářství. Během vystěhování totiž takhle zaniklo mnoho větrných mlýnů, které byly pro oblast typické. </w:t>
-      </w:r>
-      <w:r>
-        <w:rPr>
-          <w:rFonts w:eastAsia="Times New Roman" w:cs="Times New Roman" w:ascii="Times New Roman" w:hAnsi="Times New Roman"/>
-          <w:b w:val="false"/>
-          <w:i w:val="false"/>
-          <w:caps w:val="false"/>
-          <w:smallCaps w:val="false"/>
-          <w:strike w:val="false"/>
-          <w:dstrike w:val="false"/>
-          <w:color w:val="000000"/>
-          <w:position w:val="0"/>
-          <w:sz w:val="24"/>
-          <w:sz w:val="24"/>
-          <w:szCs w:val="24"/>
-          <w:u w:val="none"/>
-          <w:shd w:fill="auto" w:val="clear"/>
-          <w:vertAlign w:val="baseline"/>
-        </w:rPr>
-        <w:t>@</w:t>
       </w:r>
     </w:p>
     <w:tbl>
@@ -109,7 +110,9 @@
         <w:gridCol w:w="1170"/>
       </w:tblGrid>
       <w:tr>
-        <w:trPr/>
+        <w:trPr>
+          <w:trHeight w:val="630" w:hRule="atLeast"/>
+        </w:trPr>
         <w:tc>
           <w:tcPr>
             <w:tcW w:w="1635" w:type="dxa"/>
@@ -125,7 +128,6 @@
               <w:keepNext w:val="false"/>
               <w:keepLines w:val="false"/>
               <w:widowControl w:val="false"/>
-              <w:pBdr/>
               <w:shd w:val="clear" w:fill="auto"/>
               <w:spacing w:lineRule="auto" w:line="331" w:before="0" w:after="0"/>
               <w:ind w:hanging="0" w:start="0" w:end="0"/>
@@ -169,10 +171,31 @@
               </w:rPr>
               <w:t>obec</w:t>
             </w:r>
-            <w:r>
-              <w:rPr>
-                <w:rFonts w:eastAsia="Calibri" w:cs="Calibri" w:ascii="Calibri" w:hAnsi="Calibri"/>
+          </w:p>
+        </w:tc>
+        <w:tc>
+          <w:tcPr>
+            <w:tcW w:w="2250" w:type="dxa"/>
+            <w:tcBorders>
+              <w:top w:val="single" w:sz="6" w:space="0" w:color="000000"/>
+              <w:bottom w:val="single" w:sz="6" w:space="0" w:color="000000"/>
+            </w:tcBorders>
+            <w:vAlign w:val="center"/>
+          </w:tcPr>
+          <w:p>
+            <w:pPr>
+              <w:pStyle w:val="normal1"/>
+              <w:keepNext w:val="false"/>
+              <w:keepLines w:val="false"/>
+              <w:widowControl w:val="false"/>
+              <w:shd w:val="clear" w:fill="auto"/>
+              <w:spacing w:lineRule="auto" w:line="331" w:before="0" w:after="0"/>
+              <w:ind w:hanging="0" w:start="0" w:end="0"/>
+              <w:jc w:val="center"/>
+              <w:rPr>
+                <w:rFonts w:ascii="Calibri" w:hAnsi="Calibri" w:eastAsia="Calibri" w:cs="Calibri"/>
                 <w:b w:val="false"/>
+                <w:i w:val="false"/>
                 <w:i w:val="false"/>
                 <w:caps w:val="false"/>
                 <w:smallCaps w:val="false"/>
@@ -187,34 +210,11 @@
                 <w:shd w:fill="auto" w:val="clear"/>
                 <w:vertAlign w:val="baseline"/>
               </w:rPr>
-              <w:t>@</w:t>
-            </w:r>
-          </w:p>
-        </w:tc>
-        <w:tc>
-          <w:tcPr>
-            <w:tcW w:w="2250" w:type="dxa"/>
-            <w:tcBorders>
-              <w:top w:val="single" w:sz="6" w:space="0" w:color="000000"/>
-              <w:bottom w:val="single" w:sz="6" w:space="0" w:color="000000"/>
-            </w:tcBorders>
-            <w:vAlign w:val="center"/>
-          </w:tcPr>
-          <w:p>
-            <w:pPr>
-              <w:pStyle w:val="normal1"/>
-              <w:keepNext w:val="false"/>
-              <w:keepLines w:val="false"/>
-              <w:widowControl w:val="false"/>
-              <w:pBdr/>
-              <w:shd w:val="clear" w:fill="auto"/>
-              <w:spacing w:lineRule="auto" w:line="331" w:before="0" w:after="0"/>
-              <w:ind w:hanging="0" w:start="0" w:end="0"/>
-              <w:jc w:val="center"/>
-              <w:rPr>
-                <w:rFonts w:ascii="Calibri" w:hAnsi="Calibri" w:eastAsia="Calibri" w:cs="Calibri"/>
+            </w:pPr>
+            <w:r>
+              <w:rPr>
+                <w:rFonts w:eastAsia="Calibri" w:cs="Calibri" w:ascii="Calibri" w:hAnsi="Calibri"/>
                 <w:b w:val="false"/>
-                <w:i w:val="false"/>
                 <w:i w:val="false"/>
                 <w:caps w:val="false"/>
                 <w:smallCaps w:val="false"/>
@@ -229,11 +229,33 @@
                 <w:shd w:fill="auto" w:val="clear"/>
                 <w:vertAlign w:val="baseline"/>
               </w:rPr>
-            </w:pPr>
-            <w:r>
-              <w:rPr>
-                <w:rFonts w:eastAsia="Calibri" w:cs="Calibri" w:ascii="Calibri" w:hAnsi="Calibri"/>
+              <w:t>etapa</w:t>
+            </w:r>
+          </w:p>
+        </w:tc>
+        <w:tc>
+          <w:tcPr>
+            <w:tcW w:w="1530" w:type="dxa"/>
+            <w:tcBorders>
+              <w:top w:val="single" w:sz="6" w:space="0" w:color="000000"/>
+              <w:bottom w:val="single" w:sz="6" w:space="0" w:color="000000"/>
+            </w:tcBorders>
+            <w:vAlign w:val="center"/>
+          </w:tcPr>
+          <w:p>
+            <w:pPr>
+              <w:pStyle w:val="normal1"/>
+              <w:keepNext w:val="false"/>
+              <w:keepLines w:val="false"/>
+              <w:widowControl w:val="false"/>
+              <w:shd w:val="clear" w:fill="auto"/>
+              <w:spacing w:lineRule="auto" w:line="331" w:before="0" w:after="0"/>
+              <w:ind w:hanging="0" w:start="0" w:end="0"/>
+              <w:jc w:val="start"/>
+              <w:rPr>
+                <w:rFonts w:ascii="Calibri" w:hAnsi="Calibri" w:eastAsia="Calibri" w:cs="Calibri"/>
                 <w:b w:val="false"/>
+                <w:i w:val="false"/>
                 <w:i w:val="false"/>
                 <w:caps w:val="false"/>
                 <w:smallCaps w:val="false"/>
@@ -248,8 +270,7 @@
                 <w:shd w:fill="auto" w:val="clear"/>
                 <w:vertAlign w:val="baseline"/>
               </w:rPr>
-              <w:t>etapa</w:t>
-            </w:r>
+            </w:pPr>
             <w:r>
               <w:rPr>
                 <w:rFonts w:eastAsia="Calibri" w:cs="Calibri" w:ascii="Calibri" w:hAnsi="Calibri"/>
@@ -268,7 +289,7 @@
                 <w:shd w:fill="auto" w:val="clear"/>
                 <w:vertAlign w:val="baseline"/>
               </w:rPr>
-              <w:t>@</w:t>
+              <w:t>okres</w:t>
             </w:r>
           </w:p>
         </w:tc>
@@ -287,11 +308,10 @@
               <w:keepNext w:val="false"/>
               <w:keepLines w:val="false"/>
               <w:widowControl w:val="false"/>
-              <w:pBdr/>
               <w:shd w:val="clear" w:fill="auto"/>
               <w:spacing w:lineRule="auto" w:line="331" w:before="0" w:after="0"/>
               <w:ind w:hanging="0" w:start="0" w:end="0"/>
-              <w:jc w:val="start"/>
+              <w:jc w:val="center"/>
               <w:rPr>
                 <w:rFonts w:ascii="Calibri" w:hAnsi="Calibri" w:eastAsia="Calibri" w:cs="Calibri"/>
                 <w:b w:val="false"/>
@@ -329,12 +349,33 @@
                 <w:shd w:fill="auto" w:val="clear"/>
                 <w:vertAlign w:val="baseline"/>
               </w:rPr>
-              <w:t>okres</w:t>
-            </w:r>
-            <w:r>
-              <w:rPr>
-                <w:rFonts w:eastAsia="Calibri" w:cs="Calibri" w:ascii="Calibri" w:hAnsi="Calibri"/>
+              <w:t>domů</w:t>
+            </w:r>
+          </w:p>
+        </w:tc>
+        <w:tc>
+          <w:tcPr>
+            <w:tcW w:w="1260" w:type="dxa"/>
+            <w:tcBorders>
+              <w:top w:val="single" w:sz="6" w:space="0" w:color="000000"/>
+              <w:bottom w:val="single" w:sz="6" w:space="0" w:color="000000"/>
+            </w:tcBorders>
+            <w:vAlign w:val="center"/>
+          </w:tcPr>
+          <w:p>
+            <w:pPr>
+              <w:pStyle w:val="normal1"/>
+              <w:keepNext w:val="false"/>
+              <w:keepLines w:val="false"/>
+              <w:widowControl w:val="false"/>
+              <w:shd w:val="clear" w:fill="auto"/>
+              <w:spacing w:lineRule="auto" w:line="331" w:before="0" w:after="0"/>
+              <w:ind w:hanging="0" w:start="0" w:end="0"/>
+              <w:jc w:val="center"/>
+              <w:rPr>
+                <w:rFonts w:ascii="Calibri" w:hAnsi="Calibri" w:eastAsia="Calibri" w:cs="Calibri"/>
                 <w:b w:val="false"/>
+                <w:i w:val="false"/>
                 <w:i w:val="false"/>
                 <w:caps w:val="false"/>
                 <w:smallCaps w:val="false"/>
@@ -349,34 +390,11 @@
                 <w:shd w:fill="auto" w:val="clear"/>
                 <w:vertAlign w:val="baseline"/>
               </w:rPr>
-              <w:t>@</w:t>
-            </w:r>
-          </w:p>
-        </w:tc>
-        <w:tc>
-          <w:tcPr>
-            <w:tcW w:w="1530" w:type="dxa"/>
-            <w:tcBorders>
-              <w:top w:val="single" w:sz="6" w:space="0" w:color="000000"/>
-              <w:bottom w:val="single" w:sz="6" w:space="0" w:color="000000"/>
-            </w:tcBorders>
-            <w:vAlign w:val="center"/>
-          </w:tcPr>
-          <w:p>
-            <w:pPr>
-              <w:pStyle w:val="normal1"/>
-              <w:keepNext w:val="false"/>
-              <w:keepLines w:val="false"/>
-              <w:widowControl w:val="false"/>
-              <w:pBdr/>
-              <w:shd w:val="clear" w:fill="auto"/>
-              <w:spacing w:lineRule="auto" w:line="331" w:before="0" w:after="0"/>
-              <w:ind w:hanging="0" w:start="0" w:end="0"/>
-              <w:jc w:val="center"/>
-              <w:rPr>
-                <w:rFonts w:ascii="Calibri" w:hAnsi="Calibri" w:eastAsia="Calibri" w:cs="Calibri"/>
+            </w:pPr>
+            <w:r>
+              <w:rPr>
+                <w:rFonts w:eastAsia="Calibri" w:cs="Calibri" w:ascii="Calibri" w:hAnsi="Calibri"/>
                 <w:b w:val="false"/>
-                <w:i w:val="false"/>
                 <w:i w:val="false"/>
                 <w:caps w:val="false"/>
                 <w:smallCaps w:val="false"/>
@@ -391,11 +409,33 @@
                 <w:shd w:fill="auto" w:val="clear"/>
                 <w:vertAlign w:val="baseline"/>
               </w:rPr>
-            </w:pPr>
-            <w:r>
-              <w:rPr>
-                <w:rFonts w:eastAsia="Calibri" w:cs="Calibri" w:ascii="Calibri" w:hAnsi="Calibri"/>
+              <w:t>rodin</w:t>
+            </w:r>
+          </w:p>
+        </w:tc>
+        <w:tc>
+          <w:tcPr>
+            <w:tcW w:w="1170" w:type="dxa"/>
+            <w:tcBorders>
+              <w:top w:val="single" w:sz="6" w:space="0" w:color="000000"/>
+              <w:bottom w:val="single" w:sz="6" w:space="0" w:color="000000"/>
+            </w:tcBorders>
+            <w:vAlign w:val="center"/>
+          </w:tcPr>
+          <w:p>
+            <w:pPr>
+              <w:pStyle w:val="normal1"/>
+              <w:keepNext w:val="false"/>
+              <w:keepLines w:val="false"/>
+              <w:widowControl w:val="false"/>
+              <w:shd w:val="clear" w:fill="auto"/>
+              <w:spacing w:lineRule="auto" w:line="331" w:before="0" w:after="0"/>
+              <w:ind w:hanging="0" w:start="0" w:end="0"/>
+              <w:jc w:val="center"/>
+              <w:rPr>
+                <w:rFonts w:ascii="Calibri" w:hAnsi="Calibri" w:eastAsia="Calibri" w:cs="Calibri"/>
                 <w:b w:val="false"/>
+                <w:i w:val="false"/>
                 <w:i w:val="false"/>
                 <w:caps w:val="false"/>
                 <w:smallCaps w:val="false"/>
@@ -410,8 +450,7 @@
                 <w:shd w:fill="auto" w:val="clear"/>
                 <w:vertAlign w:val="baseline"/>
               </w:rPr>
-              <w:t>domů</w:t>
-            </w:r>
+            </w:pPr>
             <w:r>
               <w:rPr>
                 <w:rFonts w:eastAsia="Calibri" w:cs="Calibri" w:ascii="Calibri" w:hAnsi="Calibri"/>
@@ -430,169 +469,7 @@
                 <w:shd w:fill="auto" w:val="clear"/>
                 <w:vertAlign w:val="baseline"/>
               </w:rPr>
-              <w:t>@</w:t>
-            </w:r>
-          </w:p>
-        </w:tc>
-        <w:tc>
-          <w:tcPr>
-            <w:tcW w:w="1260" w:type="dxa"/>
-            <w:tcBorders>
-              <w:top w:val="single" w:sz="6" w:space="0" w:color="000000"/>
-              <w:bottom w:val="single" w:sz="6" w:space="0" w:color="000000"/>
-            </w:tcBorders>
-            <w:vAlign w:val="center"/>
-          </w:tcPr>
-          <w:p>
-            <w:pPr>
-              <w:pStyle w:val="normal1"/>
-              <w:keepNext w:val="false"/>
-              <w:keepLines w:val="false"/>
-              <w:widowControl w:val="false"/>
-              <w:pBdr/>
-              <w:shd w:val="clear" w:fill="auto"/>
-              <w:spacing w:lineRule="auto" w:line="331" w:before="0" w:after="0"/>
-              <w:ind w:hanging="0" w:start="0" w:end="0"/>
-              <w:jc w:val="center"/>
-              <w:rPr>
-                <w:rFonts w:ascii="Calibri" w:hAnsi="Calibri" w:eastAsia="Calibri" w:cs="Calibri"/>
-                <w:b w:val="false"/>
-                <w:i w:val="false"/>
-                <w:i w:val="false"/>
-                <w:caps w:val="false"/>
-                <w:smallCaps w:val="false"/>
-                <w:strike w:val="false"/>
-                <w:dstrike w:val="false"/>
-                <w:color w:val="000000"/>
-                <w:position w:val="0"/>
-                <w:sz w:val="28"/>
-                <w:sz w:val="28"/>
-                <w:szCs w:val="28"/>
-                <w:u w:val="none"/>
-                <w:shd w:fill="auto" w:val="clear"/>
-                <w:vertAlign w:val="baseline"/>
-              </w:rPr>
-            </w:pPr>
-            <w:r>
-              <w:rPr>
-                <w:rFonts w:eastAsia="Calibri" w:cs="Calibri" w:ascii="Calibri" w:hAnsi="Calibri"/>
-                <w:b w:val="false"/>
-                <w:i w:val="false"/>
-                <w:caps w:val="false"/>
-                <w:smallCaps w:val="false"/>
-                <w:strike w:val="false"/>
-                <w:dstrike w:val="false"/>
-                <w:color w:val="000000"/>
-                <w:position w:val="0"/>
-                <w:sz w:val="28"/>
-                <w:sz w:val="28"/>
-                <w:szCs w:val="28"/>
-                <w:u w:val="none"/>
-                <w:shd w:fill="auto" w:val="clear"/>
-                <w:vertAlign w:val="baseline"/>
-              </w:rPr>
-              <w:t>rodin</w:t>
-            </w:r>
-            <w:r>
-              <w:rPr>
-                <w:rFonts w:eastAsia="Calibri" w:cs="Calibri" w:ascii="Calibri" w:hAnsi="Calibri"/>
-                <w:b w:val="false"/>
-                <w:i w:val="false"/>
-                <w:caps w:val="false"/>
-                <w:smallCaps w:val="false"/>
-                <w:strike w:val="false"/>
-                <w:dstrike w:val="false"/>
-                <w:color w:val="000000"/>
-                <w:position w:val="0"/>
-                <w:sz w:val="28"/>
-                <w:sz w:val="28"/>
-                <w:szCs w:val="28"/>
-                <w:u w:val="none"/>
-                <w:shd w:fill="auto" w:val="clear"/>
-                <w:vertAlign w:val="baseline"/>
-              </w:rPr>
-              <w:t>@</w:t>
-            </w:r>
-          </w:p>
-        </w:tc>
-        <w:tc>
-          <w:tcPr>
-            <w:tcW w:w="1170" w:type="dxa"/>
-            <w:tcBorders>
-              <w:top w:val="single" w:sz="6" w:space="0" w:color="000000"/>
-              <w:bottom w:val="single" w:sz="6" w:space="0" w:color="000000"/>
-            </w:tcBorders>
-            <w:vAlign w:val="center"/>
-          </w:tcPr>
-          <w:p>
-            <w:pPr>
-              <w:pStyle w:val="normal1"/>
-              <w:keepNext w:val="false"/>
-              <w:keepLines w:val="false"/>
-              <w:widowControl w:val="false"/>
-              <w:pBdr/>
-              <w:shd w:val="clear" w:fill="auto"/>
-              <w:spacing w:lineRule="auto" w:line="331" w:before="0" w:after="0"/>
-              <w:ind w:hanging="0" w:start="0" w:end="0"/>
-              <w:jc w:val="center"/>
-              <w:rPr>
-                <w:rFonts w:ascii="Calibri" w:hAnsi="Calibri" w:eastAsia="Calibri" w:cs="Calibri"/>
-                <w:b w:val="false"/>
-                <w:i w:val="false"/>
-                <w:i w:val="false"/>
-                <w:caps w:val="false"/>
-                <w:smallCaps w:val="false"/>
-                <w:strike w:val="false"/>
-                <w:dstrike w:val="false"/>
-                <w:color w:val="000000"/>
-                <w:position w:val="0"/>
-                <w:sz w:val="28"/>
-                <w:sz w:val="28"/>
-                <w:szCs w:val="28"/>
-                <w:u w:val="none"/>
-                <w:shd w:fill="auto" w:val="clear"/>
-                <w:vertAlign w:val="baseline"/>
-              </w:rPr>
-            </w:pPr>
-            <w:r>
-              <w:rPr>
-                <w:rFonts w:eastAsia="Calibri" w:cs="Calibri" w:ascii="Calibri" w:hAnsi="Calibri"/>
-                <w:b w:val="false"/>
-                <w:i w:val="false"/>
-                <w:caps w:val="false"/>
-                <w:smallCaps w:val="false"/>
-                <w:strike w:val="false"/>
-                <w:dstrike w:val="false"/>
-                <w:color w:val="000000"/>
-                <w:position w:val="0"/>
-                <w:sz w:val="28"/>
-                <w:sz w:val="28"/>
-                <w:szCs w:val="28"/>
-                <w:u w:val="none"/>
-                <w:shd w:fill="auto" w:val="clear"/>
-                <w:vertAlign w:val="baseline"/>
-              </w:rPr>
               <w:t>osob</w:t>
-            </w:r>
-            <w:r>
-              <w:rPr>
-                <w:rFonts w:eastAsia="Calibri" w:cs="Calibri" w:ascii="Calibri" w:hAnsi="Calibri"/>
-                <w:b w:val="false"/>
-                <w:i w:val="false"/>
-                <w:caps w:val="false"/>
-                <w:smallCaps w:val="false"/>
-                <w:strike w:val="false"/>
-                <w:dstrike w:val="false"/>
-                <w:color w:val="000000"/>
-                <w:position w:val="0"/>
-                <w:sz w:val="28"/>
-                <w:sz w:val="28"/>
-                <w:szCs w:val="28"/>
-                <w:u w:val="none"/>
-                <w:shd w:fill="auto" w:val="clear"/>
-                <w:vertAlign w:val="baseline"/>
-              </w:rPr>
-              <w:t>@</w:t>
             </w:r>
           </w:p>
         </w:tc>
@@ -605,7 +482,6 @@
         <w:keepLines w:val="false"/>
         <w:pageBreakBefore w:val="false"/>
         <w:widowControl/>
-        <w:pBdr/>
         <w:shd w:val="clear" w:fill="auto"/>
         <w:spacing w:lineRule="auto" w:line="276" w:before="0" w:after="0"/>
         <w:ind w:hanging="0" w:start="0" w:end="0"/>
@@ -665,8 +541,8 @@
         <w:tblLook w:val="0000"/>
       </w:tblPr>
       <w:tblGrid>
-        <w:gridCol w:w="2714"/>
-        <w:gridCol w:w="1411"/>
+        <w:gridCol w:w="2712"/>
+        <w:gridCol w:w="1413"/>
         <w:gridCol w:w="1545"/>
         <w:gridCol w:w="1095"/>
         <w:gridCol w:w="945"/>
@@ -678,7 +554,7 @@
         </w:trPr>
         <w:tc>
           <w:tcPr>
-            <w:tcW w:w="2714" w:type="dxa"/>
+            <w:tcW w:w="2712" w:type="dxa"/>
             <w:tcBorders>
               <w:top w:val="single" w:sz="4" w:space="0" w:color="000000"/>
               <w:bottom w:val="single" w:sz="4" w:space="0" w:color="000000"/>
@@ -692,7 +568,6 @@
               <w:keepNext w:val="false"/>
               <w:keepLines w:val="false"/>
               <w:widowControl w:val="false"/>
-              <w:pBdr/>
               <w:shd w:val="clear" w:fill="auto"/>
               <w:spacing w:lineRule="auto" w:line="240" w:before="0" w:after="0"/>
               <w:ind w:hanging="0" w:start="0" w:end="0"/>
@@ -736,10 +611,32 @@
               </w:rPr>
               <w:t>Baldovec</w:t>
             </w:r>
-            <w:r>
-              <w:rPr>
-                <w:rFonts w:eastAsia="Liberation Serif" w:cs="Liberation Serif"/>
+          </w:p>
+        </w:tc>
+        <w:tc>
+          <w:tcPr>
+            <w:tcW w:w="1413" w:type="dxa"/>
+            <w:tcBorders>
+              <w:top w:val="single" w:sz="4" w:space="0" w:color="000000"/>
+              <w:bottom w:val="single" w:sz="4" w:space="0" w:color="000000"/>
+            </w:tcBorders>
+            <w:shd w:fill="BFBFBF" w:val="clear"/>
+            <w:vAlign w:val="center"/>
+          </w:tcPr>
+          <w:p>
+            <w:pPr>
+              <w:pStyle w:val="normal1"/>
+              <w:keepNext w:val="false"/>
+              <w:keepLines w:val="false"/>
+              <w:widowControl w:val="false"/>
+              <w:shd w:val="clear" w:fill="auto"/>
+              <w:spacing w:lineRule="auto" w:line="240" w:before="0" w:after="0"/>
+              <w:ind w:hanging="0" w:start="0" w:end="0"/>
+              <w:jc w:val="center"/>
+              <w:rPr>
+                <w:rFonts w:ascii="Liberation Serif" w:hAnsi="Liberation Serif" w:eastAsia="Liberation Serif" w:cs="Liberation Serif"/>
                 <w:b w:val="false"/>
+                <w:i w:val="false"/>
                 <w:i w:val="false"/>
                 <w:caps w:val="false"/>
                 <w:smallCaps w:val="false"/>
@@ -754,35 +651,11 @@
                 <w:shd w:fill="auto" w:val="clear"/>
                 <w:vertAlign w:val="baseline"/>
               </w:rPr>
-              <w:t>@</w:t>
-            </w:r>
-          </w:p>
-        </w:tc>
-        <w:tc>
-          <w:tcPr>
-            <w:tcW w:w="1411" w:type="dxa"/>
-            <w:tcBorders>
-              <w:top w:val="single" w:sz="4" w:space="0" w:color="000000"/>
-              <w:bottom w:val="single" w:sz="4" w:space="0" w:color="000000"/>
-            </w:tcBorders>
-            <w:shd w:fill="BFBFBF" w:val="clear"/>
-            <w:vAlign w:val="center"/>
-          </w:tcPr>
-          <w:p>
-            <w:pPr>
-              <w:pStyle w:val="normal1"/>
-              <w:keepNext w:val="false"/>
-              <w:keepLines w:val="false"/>
-              <w:widowControl w:val="false"/>
-              <w:pBdr/>
-              <w:shd w:val="clear" w:fill="auto"/>
-              <w:spacing w:lineRule="auto" w:line="240" w:before="0" w:after="0"/>
-              <w:ind w:hanging="0" w:start="0" w:end="0"/>
-              <w:jc w:val="center"/>
-              <w:rPr>
-                <w:rFonts w:ascii="Liberation Serif" w:hAnsi="Liberation Serif" w:eastAsia="Liberation Serif" w:cs="Liberation Serif"/>
+            </w:pPr>
+            <w:r>
+              <w:rPr>
+                <w:rFonts w:eastAsia="Liberation Serif" w:cs="Liberation Serif"/>
                 <w:b w:val="false"/>
-                <w:i w:val="false"/>
                 <w:i w:val="false"/>
                 <w:caps w:val="false"/>
                 <w:smallCaps w:val="false"/>
@@ -797,11 +670,34 @@
                 <w:shd w:fill="auto" w:val="clear"/>
                 <w:vertAlign w:val="baseline"/>
               </w:rPr>
-            </w:pPr>
-            <w:r>
-              <w:rPr>
-                <w:rFonts w:eastAsia="Liberation Serif" w:cs="Liberation Serif"/>
+              <w:t>IIIb</w:t>
+            </w:r>
+          </w:p>
+        </w:tc>
+        <w:tc>
+          <w:tcPr>
+            <w:tcW w:w="1545" w:type="dxa"/>
+            <w:tcBorders>
+              <w:top w:val="single" w:sz="4" w:space="0" w:color="000000"/>
+              <w:bottom w:val="single" w:sz="4" w:space="0" w:color="000000"/>
+            </w:tcBorders>
+            <w:shd w:fill="BFBFBF" w:val="clear"/>
+            <w:vAlign w:val="center"/>
+          </w:tcPr>
+          <w:p>
+            <w:pPr>
+              <w:pStyle w:val="normal1"/>
+              <w:keepNext w:val="false"/>
+              <w:keepLines w:val="false"/>
+              <w:widowControl w:val="false"/>
+              <w:shd w:val="clear" w:fill="auto"/>
+              <w:spacing w:lineRule="auto" w:line="240" w:before="0" w:after="0"/>
+              <w:ind w:hanging="0" w:start="0" w:end="0"/>
+              <w:jc w:val="start"/>
+              <w:rPr>
+                <w:rFonts w:ascii="Liberation Serif" w:hAnsi="Liberation Serif" w:eastAsia="Liberation Serif" w:cs="Liberation Serif"/>
                 <w:b w:val="false"/>
+                <w:i w:val="false"/>
                 <w:i w:val="false"/>
                 <w:caps w:val="false"/>
                 <w:smallCaps w:val="false"/>
@@ -816,8 +712,7 @@
                 <w:shd w:fill="auto" w:val="clear"/>
                 <w:vertAlign w:val="baseline"/>
               </w:rPr>
-              <w:t>IIIb</w:t>
-            </w:r>
+            </w:pPr>
             <w:r>
               <w:rPr>
                 <w:rFonts w:eastAsia="Liberation Serif" w:cs="Liberation Serif"/>
@@ -836,13 +731,13 @@
                 <w:shd w:fill="auto" w:val="clear"/>
                 <w:vertAlign w:val="baseline"/>
               </w:rPr>
-              <w:t>@</w:t>
-            </w:r>
-          </w:p>
-        </w:tc>
-        <w:tc>
-          <w:tcPr>
-            <w:tcW w:w="1545" w:type="dxa"/>
+              <w:t>Prostějov</w:t>
+            </w:r>
+          </w:p>
+        </w:tc>
+        <w:tc>
+          <w:tcPr>
+            <w:tcW w:w="1095" w:type="dxa"/>
             <w:tcBorders>
               <w:top w:val="single" w:sz="4" w:space="0" w:color="000000"/>
               <w:bottom w:val="single" w:sz="4" w:space="0" w:color="000000"/>
@@ -856,11 +751,10 @@
               <w:keepNext w:val="false"/>
               <w:keepLines w:val="false"/>
               <w:widowControl w:val="false"/>
-              <w:pBdr/>
               <w:shd w:val="clear" w:fill="auto"/>
               <w:spacing w:lineRule="auto" w:line="240" w:before="0" w:after="0"/>
               <w:ind w:hanging="0" w:start="0" w:end="0"/>
-              <w:jc w:val="start"/>
+              <w:jc w:val="center"/>
               <w:rPr>
                 <w:rFonts w:ascii="Liberation Serif" w:hAnsi="Liberation Serif" w:eastAsia="Liberation Serif" w:cs="Liberation Serif"/>
                 <w:b w:val="false"/>
@@ -898,12 +792,34 @@
                 <w:shd w:fill="auto" w:val="clear"/>
                 <w:vertAlign w:val="baseline"/>
               </w:rPr>
-              <w:t>Prostějov</w:t>
-            </w:r>
-            <w:r>
-              <w:rPr>
-                <w:rFonts w:eastAsia="Liberation Serif" w:cs="Liberation Serif"/>
+              <w:t>91</w:t>
+            </w:r>
+          </w:p>
+        </w:tc>
+        <w:tc>
+          <w:tcPr>
+            <w:tcW w:w="945" w:type="dxa"/>
+            <w:tcBorders>
+              <w:top w:val="single" w:sz="4" w:space="0" w:color="000000"/>
+              <w:bottom w:val="single" w:sz="4" w:space="0" w:color="000000"/>
+            </w:tcBorders>
+            <w:shd w:fill="BFBFBF" w:val="clear"/>
+            <w:vAlign w:val="center"/>
+          </w:tcPr>
+          <w:p>
+            <w:pPr>
+              <w:pStyle w:val="normal1"/>
+              <w:keepNext w:val="false"/>
+              <w:keepLines w:val="false"/>
+              <w:widowControl w:val="false"/>
+              <w:shd w:val="clear" w:fill="auto"/>
+              <w:spacing w:lineRule="auto" w:line="240" w:before="0" w:after="0"/>
+              <w:ind w:hanging="0" w:start="0" w:end="0"/>
+              <w:jc w:val="center"/>
+              <w:rPr>
+                <w:rFonts w:ascii="Liberation Serif" w:hAnsi="Liberation Serif" w:eastAsia="Liberation Serif" w:cs="Liberation Serif"/>
                 <w:b w:val="false"/>
+                <w:i w:val="false"/>
                 <w:i w:val="false"/>
                 <w:caps w:val="false"/>
                 <w:smallCaps w:val="false"/>
@@ -918,35 +834,11 @@
                 <w:shd w:fill="auto" w:val="clear"/>
                 <w:vertAlign w:val="baseline"/>
               </w:rPr>
-              <w:t>@</w:t>
-            </w:r>
-          </w:p>
-        </w:tc>
-        <w:tc>
-          <w:tcPr>
-            <w:tcW w:w="1095" w:type="dxa"/>
-            <w:tcBorders>
-              <w:top w:val="single" w:sz="4" w:space="0" w:color="000000"/>
-              <w:bottom w:val="single" w:sz="4" w:space="0" w:color="000000"/>
-            </w:tcBorders>
-            <w:shd w:fill="BFBFBF" w:val="clear"/>
-            <w:vAlign w:val="center"/>
-          </w:tcPr>
-          <w:p>
-            <w:pPr>
-              <w:pStyle w:val="normal1"/>
-              <w:keepNext w:val="false"/>
-              <w:keepLines w:val="false"/>
-              <w:widowControl w:val="false"/>
-              <w:pBdr/>
-              <w:shd w:val="clear" w:fill="auto"/>
-              <w:spacing w:lineRule="auto" w:line="240" w:before="0" w:after="0"/>
-              <w:ind w:hanging="0" w:start="0" w:end="0"/>
-              <w:jc w:val="center"/>
-              <w:rPr>
-                <w:rFonts w:ascii="Liberation Serif" w:hAnsi="Liberation Serif" w:eastAsia="Liberation Serif" w:cs="Liberation Serif"/>
+            </w:pPr>
+            <w:r>
+              <w:rPr>
+                <w:rFonts w:eastAsia="Liberation Serif" w:cs="Liberation Serif"/>
                 <w:b w:val="false"/>
-                <w:i w:val="false"/>
                 <w:i w:val="false"/>
                 <w:caps w:val="false"/>
                 <w:smallCaps w:val="false"/>
@@ -961,11 +853,34 @@
                 <w:shd w:fill="auto" w:val="clear"/>
                 <w:vertAlign w:val="baseline"/>
               </w:rPr>
-            </w:pPr>
-            <w:r>
-              <w:rPr>
-                <w:rFonts w:eastAsia="Liberation Serif" w:cs="Liberation Serif"/>
+              <w:t>98</w:t>
+            </w:r>
+          </w:p>
+        </w:tc>
+        <w:tc>
+          <w:tcPr>
+            <w:tcW w:w="960" w:type="dxa"/>
+            <w:tcBorders>
+              <w:top w:val="single" w:sz="4" w:space="0" w:color="000000"/>
+              <w:bottom w:val="single" w:sz="4" w:space="0" w:color="000000"/>
+            </w:tcBorders>
+            <w:shd w:fill="BFBFBF" w:val="clear"/>
+            <w:vAlign w:val="center"/>
+          </w:tcPr>
+          <w:p>
+            <w:pPr>
+              <w:pStyle w:val="normal1"/>
+              <w:keepNext w:val="false"/>
+              <w:keepLines w:val="false"/>
+              <w:widowControl w:val="false"/>
+              <w:shd w:val="clear" w:fill="auto"/>
+              <w:spacing w:lineRule="auto" w:line="240" w:before="0" w:after="0"/>
+              <w:ind w:hanging="0" w:start="0" w:end="0"/>
+              <w:jc w:val="center"/>
+              <w:rPr>
+                <w:rFonts w:ascii="Liberation Serif" w:hAnsi="Liberation Serif" w:eastAsia="Liberation Serif" w:cs="Liberation Serif"/>
                 <w:b w:val="false"/>
+                <w:i w:val="false"/>
                 <w:i w:val="false"/>
                 <w:caps w:val="false"/>
                 <w:smallCaps w:val="false"/>
@@ -980,8 +895,7 @@
                 <w:shd w:fill="auto" w:val="clear"/>
                 <w:vertAlign w:val="baseline"/>
               </w:rPr>
-              <w:t>91</w:t>
-            </w:r>
+            </w:pPr>
             <w:r>
               <w:rPr>
                 <w:rFonts w:eastAsia="Liberation Serif" w:cs="Liberation Serif"/>
@@ -1000,171 +914,7 @@
                 <w:shd w:fill="auto" w:val="clear"/>
                 <w:vertAlign w:val="baseline"/>
               </w:rPr>
-              <w:t>@</w:t>
-            </w:r>
-          </w:p>
-        </w:tc>
-        <w:tc>
-          <w:tcPr>
-            <w:tcW w:w="945" w:type="dxa"/>
-            <w:tcBorders>
-              <w:top w:val="single" w:sz="4" w:space="0" w:color="000000"/>
-              <w:bottom w:val="single" w:sz="4" w:space="0" w:color="000000"/>
-            </w:tcBorders>
-            <w:shd w:fill="BFBFBF" w:val="clear"/>
-            <w:vAlign w:val="center"/>
-          </w:tcPr>
-          <w:p>
-            <w:pPr>
-              <w:pStyle w:val="normal1"/>
-              <w:keepNext w:val="false"/>
-              <w:keepLines w:val="false"/>
-              <w:widowControl w:val="false"/>
-              <w:pBdr/>
-              <w:shd w:val="clear" w:fill="auto"/>
-              <w:spacing w:lineRule="auto" w:line="240" w:before="0" w:after="0"/>
-              <w:ind w:hanging="0" w:start="0" w:end="0"/>
-              <w:jc w:val="center"/>
-              <w:rPr>
-                <w:rFonts w:ascii="Liberation Serif" w:hAnsi="Liberation Serif" w:eastAsia="Liberation Serif" w:cs="Liberation Serif"/>
-                <w:b w:val="false"/>
-                <w:i w:val="false"/>
-                <w:i w:val="false"/>
-                <w:caps w:val="false"/>
-                <w:smallCaps w:val="false"/>
-                <w:strike w:val="false"/>
-                <w:dstrike w:val="false"/>
-                <w:color w:val="000000"/>
-                <w:position w:val="0"/>
-                <w:sz w:val="28"/>
-                <w:sz w:val="28"/>
-                <w:szCs w:val="28"/>
-                <w:u w:val="none"/>
-                <w:shd w:fill="auto" w:val="clear"/>
-                <w:vertAlign w:val="baseline"/>
-              </w:rPr>
-            </w:pPr>
-            <w:r>
-              <w:rPr>
-                <w:rFonts w:eastAsia="Liberation Serif" w:cs="Liberation Serif"/>
-                <w:b w:val="false"/>
-                <w:i w:val="false"/>
-                <w:caps w:val="false"/>
-                <w:smallCaps w:val="false"/>
-                <w:strike w:val="false"/>
-                <w:dstrike w:val="false"/>
-                <w:color w:val="000000"/>
-                <w:position w:val="0"/>
-                <w:sz w:val="28"/>
-                <w:sz w:val="28"/>
-                <w:szCs w:val="28"/>
-                <w:u w:val="none"/>
-                <w:shd w:fill="auto" w:val="clear"/>
-                <w:vertAlign w:val="baseline"/>
-              </w:rPr>
-              <w:t>98</w:t>
-            </w:r>
-            <w:r>
-              <w:rPr>
-                <w:rFonts w:eastAsia="Liberation Serif" w:cs="Liberation Serif"/>
-                <w:b w:val="false"/>
-                <w:i w:val="false"/>
-                <w:caps w:val="false"/>
-                <w:smallCaps w:val="false"/>
-                <w:strike w:val="false"/>
-                <w:dstrike w:val="false"/>
-                <w:color w:val="000000"/>
-                <w:position w:val="0"/>
-                <w:sz w:val="28"/>
-                <w:sz w:val="28"/>
-                <w:szCs w:val="28"/>
-                <w:u w:val="none"/>
-                <w:shd w:fill="auto" w:val="clear"/>
-                <w:vertAlign w:val="baseline"/>
-              </w:rPr>
-              <w:t>@</w:t>
-            </w:r>
-          </w:p>
-        </w:tc>
-        <w:tc>
-          <w:tcPr>
-            <w:tcW w:w="960" w:type="dxa"/>
-            <w:tcBorders>
-              <w:top w:val="single" w:sz="4" w:space="0" w:color="000000"/>
-              <w:bottom w:val="single" w:sz="4" w:space="0" w:color="000000"/>
-            </w:tcBorders>
-            <w:shd w:fill="BFBFBF" w:val="clear"/>
-            <w:vAlign w:val="center"/>
-          </w:tcPr>
-          <w:p>
-            <w:pPr>
-              <w:pStyle w:val="normal1"/>
-              <w:keepNext w:val="false"/>
-              <w:keepLines w:val="false"/>
-              <w:widowControl w:val="false"/>
-              <w:pBdr/>
-              <w:shd w:val="clear" w:fill="auto"/>
-              <w:spacing w:lineRule="auto" w:line="240" w:before="0" w:after="0"/>
-              <w:ind w:hanging="0" w:start="0" w:end="0"/>
-              <w:jc w:val="center"/>
-              <w:rPr>
-                <w:rFonts w:ascii="Liberation Serif" w:hAnsi="Liberation Serif" w:eastAsia="Liberation Serif" w:cs="Liberation Serif"/>
-                <w:b w:val="false"/>
-                <w:i w:val="false"/>
-                <w:i w:val="false"/>
-                <w:caps w:val="false"/>
-                <w:smallCaps w:val="false"/>
-                <w:strike w:val="false"/>
-                <w:dstrike w:val="false"/>
-                <w:color w:val="000000"/>
-                <w:position w:val="0"/>
-                <w:sz w:val="28"/>
-                <w:sz w:val="28"/>
-                <w:szCs w:val="28"/>
-                <w:u w:val="none"/>
-                <w:shd w:fill="auto" w:val="clear"/>
-                <w:vertAlign w:val="baseline"/>
-              </w:rPr>
-            </w:pPr>
-            <w:r>
-              <w:rPr>
-                <w:rFonts w:eastAsia="Liberation Serif" w:cs="Liberation Serif"/>
-                <w:b w:val="false"/>
-                <w:i w:val="false"/>
-                <w:caps w:val="false"/>
-                <w:smallCaps w:val="false"/>
-                <w:strike w:val="false"/>
-                <w:dstrike w:val="false"/>
-                <w:color w:val="000000"/>
-                <w:position w:val="0"/>
-                <w:sz w:val="28"/>
-                <w:sz w:val="28"/>
-                <w:szCs w:val="28"/>
-                <w:u w:val="none"/>
-                <w:shd w:fill="auto" w:val="clear"/>
-                <w:vertAlign w:val="baseline"/>
-              </w:rPr>
               <w:t>317</w:t>
-            </w:r>
-            <w:r>
-              <w:rPr>
-                <w:rFonts w:eastAsia="Liberation Serif" w:cs="Liberation Serif"/>
-                <w:b w:val="false"/>
-                <w:i w:val="false"/>
-                <w:caps w:val="false"/>
-                <w:smallCaps w:val="false"/>
-                <w:strike w:val="false"/>
-                <w:dstrike w:val="false"/>
-                <w:color w:val="000000"/>
-                <w:position w:val="0"/>
-                <w:sz w:val="28"/>
-                <w:sz w:val="28"/>
-                <w:szCs w:val="28"/>
-                <w:u w:val="none"/>
-                <w:shd w:fill="auto" w:val="clear"/>
-                <w:vertAlign w:val="baseline"/>
-              </w:rPr>
-              <w:t>@</w:t>
             </w:r>
           </w:p>
         </w:tc>
@@ -1177,7 +927,6 @@
         <w:keepLines w:val="false"/>
         <w:pageBreakBefore w:val="false"/>
         <w:widowControl/>
-        <w:pBdr/>
         <w:shd w:val="clear" w:fill="auto"/>
         <w:spacing w:lineRule="auto" w:line="276" w:before="0" w:after="0"/>
         <w:ind w:hanging="0" w:start="0" w:end="0"/>
@@ -1236,14 +985,7 @@
           <w:rFonts w:eastAsia="Times New Roman" w:cs="Times New Roman" w:ascii="Times New Roman" w:hAnsi="Times New Roman"/>
           <w:b/>
         </w:rPr>
-        <w:t>Počet obyvatel v letech 1869–201</w:t>
-      </w:r>
-      <w:r>
-        <w:rPr>
-          <w:rFonts w:eastAsia="Times New Roman" w:cs="Times New Roman" w:ascii="Times New Roman" w:hAnsi="Times New Roman"/>
-          <w:b/>
-        </w:rPr>
-        <w:t>1@</w:t>
+        <w:t>Počet obyvatel v letech 1869–2011</w:t>
       </w:r>
     </w:p>
     <w:tbl>
@@ -1291,7 +1033,11 @@
               </w:rPr>
             </w:pPr>
             <w:r>
-              <w:rPr/>
+              <w:rPr>
+                <w:rFonts w:eastAsia="Arial" w:cs="Arial" w:ascii="Arial" w:hAnsi="Arial"/>
+                <w:b/>
+              </w:rPr>
+              <w:t>rok</w:t>
             </w:r>
           </w:p>
         </w:tc>
@@ -1317,7 +1063,11 @@
               </w:rPr>
             </w:pPr>
             <w:r>
-              <w:rPr/>
+              <w:rPr>
+                <w:rFonts w:eastAsia="Arial" w:cs="Arial" w:ascii="Arial" w:hAnsi="Arial"/>
+                <w:b/>
+              </w:rPr>
+              <w:t>celkem</w:t>
             </w:r>
           </w:p>
         </w:tc>
@@ -1375,7 +1125,11 @@
               </w:rPr>
             </w:pPr>
             <w:r>
-              <w:rPr/>
+              <w:rPr>
+                <w:rFonts w:eastAsia="Arial" w:cs="Arial" w:ascii="Arial" w:hAnsi="Arial"/>
+                <w:b/>
+              </w:rPr>
+              <w:t>domu</w:t>
             </w:r>
           </w:p>
         </w:tc>
@@ -1399,7 +1153,11 @@
               </w:rPr>
             </w:pPr>
             <w:r>
-              <w:rPr/>
+              <w:rPr>
+                <w:rFonts w:eastAsia="Arial" w:cs="Arial" w:ascii="Arial" w:hAnsi="Arial"/>
+                <w:b/>
+              </w:rPr>
+              <w:t>obyvatel</w:t>
             </w:r>
           </w:p>
         </w:tc>
@@ -1428,7 +1186,9 @@
               </w:rPr>
             </w:pPr>
             <w:r>
-              <w:rPr/>
+              <w:rPr>
+                <w:rFonts w:eastAsia="Arial" w:cs="Arial" w:ascii="Arial" w:hAnsi="Arial"/>
+              </w:rPr>
             </w:r>
           </w:p>
         </w:tc>
@@ -1451,7 +1211,9 @@
               </w:rPr>
             </w:pPr>
             <w:r>
-              <w:rPr/>
+              <w:rPr>
+                <w:rFonts w:eastAsia="Arial" w:cs="Arial" w:ascii="Arial" w:hAnsi="Arial"/>
+              </w:rPr>
             </w:r>
           </w:p>
         </w:tc>
@@ -1474,7 +1236,9 @@
               </w:rPr>
             </w:pPr>
             <w:r>
-              <w:rPr/>
+              <w:rPr>
+                <w:rFonts w:eastAsia="Arial" w:cs="Arial" w:ascii="Arial" w:hAnsi="Arial"/>
+              </w:rPr>
             </w:r>
           </w:p>
         </w:tc>
@@ -1508,12 +1272,6 @@
               </w:rPr>
               <w:t>1880</w:t>
             </w:r>
-            <w:r>
-              <w:rPr>
-                <w:rFonts w:eastAsia="Arial" w:cs="Arial" w:ascii="Arial" w:hAnsi="Arial"/>
-              </w:rPr>
-              <w:t>@</w:t>
-            </w:r>
           </w:p>
         </w:tc>
         <w:tc>
@@ -1540,12 +1298,6 @@
               </w:rPr>
               <w:t>23</w:t>
             </w:r>
-            <w:r>
-              <w:rPr>
-                <w:rFonts w:eastAsia="Arial" w:cs="Arial" w:ascii="Arial" w:hAnsi="Arial"/>
-              </w:rPr>
-              <w:t>@</w:t>
-            </w:r>
           </w:p>
         </w:tc>
         <w:tc>
@@ -1571,12 +1323,6 @@
                 <w:rFonts w:eastAsia="Arial" w:cs="Arial" w:ascii="Arial" w:hAnsi="Arial"/>
               </w:rPr>
               <w:t>140</w:t>
-            </w:r>
-            <w:r>
-              <w:rPr>
-                <w:rFonts w:eastAsia="Arial" w:cs="Arial" w:ascii="Arial" w:hAnsi="Arial"/>
-              </w:rPr>
-              <w:t>@</w:t>
             </w:r>
           </w:p>
         </w:tc>
@@ -1610,12 +1356,6 @@
               </w:rPr>
               <w:t>1890</w:t>
             </w:r>
-            <w:r>
-              <w:rPr>
-                <w:rFonts w:eastAsia="Arial" w:cs="Arial" w:ascii="Arial" w:hAnsi="Arial"/>
-              </w:rPr>
-              <w:t>@</w:t>
-            </w:r>
           </w:p>
         </w:tc>
         <w:tc>
@@ -1642,12 +1382,6 @@
               </w:rPr>
               <w:t>26</w:t>
             </w:r>
-            <w:r>
-              <w:rPr>
-                <w:rFonts w:eastAsia="Arial" w:cs="Arial" w:ascii="Arial" w:hAnsi="Arial"/>
-              </w:rPr>
-              <w:t>@</w:t>
-            </w:r>
           </w:p>
         </w:tc>
         <w:tc>
@@ -1673,12 +1407,6 @@
                 <w:rFonts w:eastAsia="Arial" w:cs="Arial" w:ascii="Arial" w:hAnsi="Arial"/>
               </w:rPr>
               <w:t>194</w:t>
-            </w:r>
-            <w:r>
-              <w:rPr>
-                <w:rFonts w:eastAsia="Arial" w:cs="Arial" w:ascii="Arial" w:hAnsi="Arial"/>
-              </w:rPr>
-              <w:t>@</w:t>
             </w:r>
           </w:p>
         </w:tc>
@@ -1712,12 +1440,6 @@
               </w:rPr>
               <w:t>1900</w:t>
             </w:r>
-            <w:r>
-              <w:rPr>
-                <w:rFonts w:eastAsia="Arial" w:cs="Arial" w:ascii="Arial" w:hAnsi="Arial"/>
-              </w:rPr>
-              <w:t>@</w:t>
-            </w:r>
           </w:p>
         </w:tc>
         <w:tc>
@@ -1744,12 +1466,6 @@
               </w:rPr>
               <w:t>30</w:t>
             </w:r>
-            <w:r>
-              <w:rPr>
-                <w:rFonts w:eastAsia="Arial" w:cs="Arial" w:ascii="Arial" w:hAnsi="Arial"/>
-              </w:rPr>
-              <w:t>@</w:t>
-            </w:r>
           </w:p>
         </w:tc>
         <w:tc>
@@ -1775,12 +1491,6 @@
                 <w:rFonts w:eastAsia="Arial" w:cs="Arial" w:ascii="Arial" w:hAnsi="Arial"/>
               </w:rPr>
               <w:t>210</w:t>
-            </w:r>
-            <w:r>
-              <w:rPr>
-                <w:rFonts w:eastAsia="Arial" w:cs="Arial" w:ascii="Arial" w:hAnsi="Arial"/>
-              </w:rPr>
-              <w:t>@</w:t>
             </w:r>
           </w:p>
         </w:tc>
@@ -1814,12 +1524,6 @@
               </w:rPr>
               <w:t>1910</w:t>
             </w:r>
-            <w:r>
-              <w:rPr>
-                <w:rFonts w:eastAsia="Arial" w:cs="Arial" w:ascii="Arial" w:hAnsi="Arial"/>
-              </w:rPr>
-              <w:t>@</w:t>
-            </w:r>
           </w:p>
         </w:tc>
         <w:tc>
@@ -1846,12 +1550,6 @@
               </w:rPr>
               <w:t>35</w:t>
             </w:r>
-            <w:r>
-              <w:rPr>
-                <w:rFonts w:eastAsia="Arial" w:cs="Arial" w:ascii="Arial" w:hAnsi="Arial"/>
-              </w:rPr>
-              <w:t>@</w:t>
-            </w:r>
           </w:p>
         </w:tc>
         <w:tc>
@@ -1877,12 +1575,6 @@
                 <w:rFonts w:eastAsia="Arial" w:cs="Arial" w:ascii="Arial" w:hAnsi="Arial"/>
               </w:rPr>
               <w:t>249</w:t>
-            </w:r>
-            <w:r>
-              <w:rPr>
-                <w:rFonts w:eastAsia="Arial" w:cs="Arial" w:ascii="Arial" w:hAnsi="Arial"/>
-              </w:rPr>
-              <w:t>@</w:t>
             </w:r>
           </w:p>
         </w:tc>
@@ -1916,12 +1608,6 @@
               </w:rPr>
               <w:t>1921</w:t>
             </w:r>
-            <w:r>
-              <w:rPr>
-                <w:rFonts w:eastAsia="Arial" w:cs="Arial" w:ascii="Arial" w:hAnsi="Arial"/>
-              </w:rPr>
-              <w:t>@</w:t>
-            </w:r>
           </w:p>
         </w:tc>
         <w:tc>
@@ -1948,12 +1634,6 @@
               </w:rPr>
               <w:t>40</w:t>
             </w:r>
-            <w:r>
-              <w:rPr>
-                <w:rFonts w:eastAsia="Arial" w:cs="Arial" w:ascii="Arial" w:hAnsi="Arial"/>
-              </w:rPr>
-              <w:t>@</w:t>
-            </w:r>
           </w:p>
         </w:tc>
         <w:tc>
@@ -1979,12 +1659,6 @@
                 <w:rFonts w:eastAsia="Arial" w:cs="Arial" w:ascii="Arial" w:hAnsi="Arial"/>
               </w:rPr>
               <w:t>.</w:t>
-            </w:r>
-            <w:r>
-              <w:rPr>
-                <w:rFonts w:eastAsia="Arial" w:cs="Arial" w:ascii="Arial" w:hAnsi="Arial"/>
-              </w:rPr>
-              <w:t>@</w:t>
             </w:r>
           </w:p>
         </w:tc>
@@ -2018,12 +1692,6 @@
               </w:rPr>
               <w:t>1930</w:t>
             </w:r>
-            <w:r>
-              <w:rPr>
-                <w:rFonts w:eastAsia="Arial" w:cs="Arial" w:ascii="Arial" w:hAnsi="Arial"/>
-              </w:rPr>
-              <w:t>@</w:t>
-            </w:r>
           </w:p>
         </w:tc>
         <w:tc>
@@ -2050,12 +1718,6 @@
               </w:rPr>
               <w:t>49</w:t>
             </w:r>
-            <w:r>
-              <w:rPr>
-                <w:rFonts w:eastAsia="Arial" w:cs="Arial" w:ascii="Arial" w:hAnsi="Arial"/>
-              </w:rPr>
-              <w:t>@</w:t>
-            </w:r>
           </w:p>
         </w:tc>
         <w:tc>
@@ -2081,12 +1743,6 @@
                 <w:rFonts w:eastAsia="Arial" w:cs="Arial" w:ascii="Arial" w:hAnsi="Arial"/>
               </w:rPr>
               <w:t>234</w:t>
-            </w:r>
-            <w:r>
-              <w:rPr>
-                <w:rFonts w:eastAsia="Arial" w:cs="Arial" w:ascii="Arial" w:hAnsi="Arial"/>
-              </w:rPr>
-              <w:t>@</w:t>
             </w:r>
           </w:p>
         </w:tc>
@@ -2120,12 +1776,6 @@
               </w:rPr>
               <w:t>1950</w:t>
             </w:r>
-            <w:r>
-              <w:rPr>
-                <w:rFonts w:eastAsia="Arial" w:cs="Arial" w:ascii="Arial" w:hAnsi="Arial"/>
-              </w:rPr>
-              <w:t>@</w:t>
-            </w:r>
           </w:p>
         </w:tc>
         <w:tc>
@@ -2152,12 +1802,6 @@
               </w:rPr>
               <w:t>.</w:t>
             </w:r>
-            <w:r>
-              <w:rPr>
-                <w:rFonts w:eastAsia="Arial" w:cs="Arial" w:ascii="Arial" w:hAnsi="Arial"/>
-              </w:rPr>
-              <w:t>@</w:t>
-            </w:r>
           </w:p>
         </w:tc>
         <w:tc>
@@ -2183,12 +1827,6 @@
                 <w:rFonts w:eastAsia="Arial" w:cs="Arial" w:ascii="Arial" w:hAnsi="Arial"/>
               </w:rPr>
               <w:t>.</w:t>
-            </w:r>
-            <w:r>
-              <w:rPr>
-                <w:rFonts w:eastAsia="Arial" w:cs="Arial" w:ascii="Arial" w:hAnsi="Arial"/>
-              </w:rPr>
-              <w:t>@</w:t>
             </w:r>
           </w:p>
         </w:tc>
@@ -2222,12 +1860,6 @@
               </w:rPr>
               <w:t>1961</w:t>
             </w:r>
-            <w:r>
-              <w:rPr>
-                <w:rFonts w:eastAsia="Arial" w:cs="Arial" w:ascii="Arial" w:hAnsi="Arial"/>
-              </w:rPr>
-              <w:t>@</w:t>
-            </w:r>
           </w:p>
         </w:tc>
         <w:tc>
@@ -2254,12 +1886,6 @@
               </w:rPr>
               <w:t>.</w:t>
             </w:r>
-            <w:r>
-              <w:rPr>
-                <w:rFonts w:eastAsia="Arial" w:cs="Arial" w:ascii="Arial" w:hAnsi="Arial"/>
-              </w:rPr>
-              <w:t>@</w:t>
-            </w:r>
           </w:p>
         </w:tc>
         <w:tc>
@@ -2285,12 +1911,6 @@
                 <w:rFonts w:eastAsia="Arial" w:cs="Arial" w:ascii="Arial" w:hAnsi="Arial"/>
               </w:rPr>
               <w:t>250</w:t>
-            </w:r>
-            <w:r>
-              <w:rPr>
-                <w:rFonts w:eastAsia="Arial" w:cs="Arial" w:ascii="Arial" w:hAnsi="Arial"/>
-              </w:rPr>
-              <w:t>@</w:t>
             </w:r>
           </w:p>
         </w:tc>
@@ -2324,12 +1944,6 @@
               </w:rPr>
               <w:t>1970</w:t>
             </w:r>
-            <w:r>
-              <w:rPr>
-                <w:rFonts w:eastAsia="Arial" w:cs="Arial" w:ascii="Arial" w:hAnsi="Arial"/>
-              </w:rPr>
-              <w:t>@</w:t>
-            </w:r>
           </w:p>
         </w:tc>
         <w:tc>
@@ -2356,12 +1970,6 @@
               </w:rPr>
               <w:t>54</w:t>
             </w:r>
-            <w:r>
-              <w:rPr>
-                <w:rFonts w:eastAsia="Arial" w:cs="Arial" w:ascii="Arial" w:hAnsi="Arial"/>
-              </w:rPr>
-              <w:t>@</w:t>
-            </w:r>
           </w:p>
         </w:tc>
         <w:tc>
@@ -2387,12 +1995,6 @@
                 <w:rFonts w:eastAsia="Arial" w:cs="Arial" w:ascii="Arial" w:hAnsi="Arial"/>
               </w:rPr>
               <w:t>217</w:t>
-            </w:r>
-            <w:r>
-              <w:rPr>
-                <w:rFonts w:eastAsia="Arial" w:cs="Arial" w:ascii="Arial" w:hAnsi="Arial"/>
-              </w:rPr>
-              <w:t>@</w:t>
             </w:r>
           </w:p>
         </w:tc>
@@ -2426,12 +2028,6 @@
               </w:rPr>
               <w:t>1980</w:t>
             </w:r>
-            <w:r>
-              <w:rPr>
-                <w:rFonts w:eastAsia="Arial" w:cs="Arial" w:ascii="Arial" w:hAnsi="Arial"/>
-              </w:rPr>
-              <w:t>@</w:t>
-            </w:r>
           </w:p>
         </w:tc>
         <w:tc>
@@ -2458,12 +2054,6 @@
               </w:rPr>
               <w:t>42</w:t>
             </w:r>
-            <w:r>
-              <w:rPr>
-                <w:rFonts w:eastAsia="Arial" w:cs="Arial" w:ascii="Arial" w:hAnsi="Arial"/>
-              </w:rPr>
-              <w:t>@</w:t>
-            </w:r>
           </w:p>
         </w:tc>
         <w:tc>
@@ -2489,12 +2079,6 @@
                 <w:rFonts w:eastAsia="Arial" w:cs="Arial" w:ascii="Arial" w:hAnsi="Arial"/>
               </w:rPr>
               <w:t>160</w:t>
-            </w:r>
-            <w:r>
-              <w:rPr>
-                <w:rFonts w:eastAsia="Arial" w:cs="Arial" w:ascii="Arial" w:hAnsi="Arial"/>
-              </w:rPr>
-              <w:t>@</w:t>
             </w:r>
           </w:p>
         </w:tc>
@@ -2528,12 +2112,6 @@
               </w:rPr>
               <w:t>1991</w:t>
             </w:r>
-            <w:r>
-              <w:rPr>
-                <w:rFonts w:eastAsia="Arial" w:cs="Arial" w:ascii="Arial" w:hAnsi="Arial"/>
-              </w:rPr>
-              <w:t>@</w:t>
-            </w:r>
           </w:p>
         </w:tc>
         <w:tc>
@@ -2560,12 +2138,6 @@
               </w:rPr>
               <w:t>58</w:t>
             </w:r>
-            <w:r>
-              <w:rPr>
-                <w:rFonts w:eastAsia="Arial" w:cs="Arial" w:ascii="Arial" w:hAnsi="Arial"/>
-              </w:rPr>
-              <w:t>@</w:t>
-            </w:r>
           </w:p>
         </w:tc>
         <w:tc>
@@ -2591,12 +2163,6 @@
                 <w:rFonts w:eastAsia="Arial" w:cs="Arial" w:ascii="Arial" w:hAnsi="Arial"/>
               </w:rPr>
               <w:t>128</w:t>
-            </w:r>
-            <w:r>
-              <w:rPr>
-                <w:rFonts w:eastAsia="Arial" w:cs="Arial" w:ascii="Arial" w:hAnsi="Arial"/>
-              </w:rPr>
-              <w:t>@</w:t>
             </w:r>
           </w:p>
         </w:tc>
@@ -2630,12 +2196,6 @@
               </w:rPr>
               <w:t>2001</w:t>
             </w:r>
-            <w:r>
-              <w:rPr>
-                <w:rFonts w:eastAsia="Arial" w:cs="Arial" w:ascii="Arial" w:hAnsi="Arial"/>
-              </w:rPr>
-              <w:t>@</w:t>
-            </w:r>
           </w:p>
         </w:tc>
         <w:tc>
@@ -2662,12 +2222,6 @@
               </w:rPr>
               <w:t>62</w:t>
             </w:r>
-            <w:r>
-              <w:rPr>
-                <w:rFonts w:eastAsia="Arial" w:cs="Arial" w:ascii="Arial" w:hAnsi="Arial"/>
-              </w:rPr>
-              <w:t>@</w:t>
-            </w:r>
           </w:p>
         </w:tc>
         <w:tc>
@@ -2693,12 +2247,6 @@
                 <w:rFonts w:eastAsia="Arial" w:cs="Arial" w:ascii="Arial" w:hAnsi="Arial"/>
               </w:rPr>
               <w:t>120</w:t>
-            </w:r>
-            <w:r>
-              <w:rPr>
-                <w:rFonts w:eastAsia="Arial" w:cs="Arial" w:ascii="Arial" w:hAnsi="Arial"/>
-              </w:rPr>
-              <w:t>@</w:t>
             </w:r>
           </w:p>
         </w:tc>
@@ -2732,12 +2280,6 @@
               </w:rPr>
               <w:t>2011</w:t>
             </w:r>
-            <w:r>
-              <w:rPr>
-                <w:rFonts w:eastAsia="Arial" w:cs="Arial" w:ascii="Arial" w:hAnsi="Arial"/>
-              </w:rPr>
-              <w:t>@</w:t>
-            </w:r>
           </w:p>
         </w:tc>
         <w:tc>
@@ -2764,12 +2306,6 @@
               </w:rPr>
               <w:t>61</w:t>
             </w:r>
-            <w:r>
-              <w:rPr>
-                <w:rFonts w:eastAsia="Arial" w:cs="Arial" w:ascii="Arial" w:hAnsi="Arial"/>
-              </w:rPr>
-              <w:t>@</w:t>
-            </w:r>
           </w:p>
         </w:tc>
         <w:tc>
@@ -2795,12 +2331,6 @@
                 <w:rFonts w:eastAsia="Arial" w:cs="Arial" w:ascii="Arial" w:hAnsi="Arial"/>
               </w:rPr>
               <w:t>102</w:t>
-            </w:r>
-            <w:r>
-              <w:rPr>
-                <w:rFonts w:eastAsia="Arial" w:cs="Arial" w:ascii="Arial" w:hAnsi="Arial"/>
-              </w:rPr>
-              <w:t>@</w:t>
             </w:r>
           </w:p>
         </w:tc>
@@ -2852,6 +2382,7 @@
     <w:qFormat/>
     <w:pPr>
       <w:widowControl/>
+      <w:suppressAutoHyphens w:val="true"/>
       <w:bidi w:val="0"/>
       <w:spacing w:before="0" w:after="0"/>
       <w:jc w:val="start"/>
@@ -2977,7 +2508,16 @@
   <w:style w:type="character" w:styleId="FootnoteCharacters">
     <w:name w:val="Footnote Characters"/>
     <w:qFormat/>
-    <w:rPr/>
+    <w:rPr>
+      <w:vertAlign w:val="superscript"/>
+    </w:rPr>
+  </w:style>
+  <w:style w:type="character" w:styleId="FootnoteCharactersuser">
+    <w:name w:val="Footnote Characters (user)"/>
+    <w:qFormat/>
+    <w:rPr>
+      <w:vertAlign w:val="superscript"/>
+    </w:rPr>
   </w:style>
   <w:style w:type="character" w:styleId="FootnoteReference">
     <w:name w:val="footnote reference"/>
@@ -3048,6 +2588,7 @@
     <w:qFormat/>
     <w:pPr>
       <w:widowControl/>
+      <w:suppressAutoHyphens w:val="true"/>
       <w:bidi w:val="0"/>
       <w:spacing w:before="0" w:after="0"/>
       <w:jc w:val="start"/>

</xml_diff>